<commit_message>
Updated Deaconess Hospital page
Here is the updated website with the deaconess hospital.
</commit_message>
<xml_diff>
--- a/files/Drew-Goff-resume.docx
+++ b/files/Drew-Goff-resume.docx
@@ -139,7 +139,7 @@
           <w:sz w:val="18"/>
           <w:szCs w:val="18"/>
         </w:rPr>
-        <w:t>signer</w:t>
+        <w:t>veloper</w:t>
       </w:r>
     </w:p>
     <w:p>
@@ -899,7 +899,7 @@
                 <w:sz w:val="20"/>
                 <w:szCs w:val="20"/>
               </w:rPr>
-              <w:t>React</w:t>
+              <w:t>Angular</w:t>
             </w:r>
           </w:p>
         </w:tc>
@@ -1047,7 +1047,7 @@
           <w:sz w:val="20"/>
           <w:szCs w:val="20"/>
         </w:rPr>
-        <w:t xml:space="preserve"> De</w:t>
+        <w:t>/</w:t>
       </w:r>
       <w:r>
         <w:rPr>
@@ -1057,7 +1057,7 @@
           <w:sz w:val="20"/>
           <w:szCs w:val="20"/>
         </w:rPr>
-        <w:t>signer &amp; UI Developer (Contractor)</w:t>
+        <w:t>UI Developer (Contractor)</w:t>
       </w:r>
       <w:r>
         <w:rPr>
@@ -1086,7 +1086,15 @@
           <w:sz w:val="20"/>
           <w:szCs w:val="20"/>
         </w:rPr>
-        <w:t>Caterpillar Inc.</w:t>
+        <w:t>C</w:t>
+      </w:r>
+      <w:r>
+        <w:rPr>
+          <w:rFonts w:cstheme="minorHAnsi"/>
+          <w:sz w:val="20"/>
+          <w:szCs w:val="20"/>
+        </w:rPr>
+        <w:t>apital One</w:t>
       </w:r>
     </w:p>
     <w:p>
@@ -1206,27 +1214,16 @@
           <w:sz w:val="18"/>
           <w:szCs w:val="18"/>
         </w:rPr>
-        <w:t xml:space="preserve">Built a web component library for vehicle interfaces in the Earth moving division.  We coded these Web Components in HTML, CSS, SVG, JavaScript and </w:t>
-      </w:r>
-      <w:proofErr w:type="spellStart"/>
-      <w:r>
-        <w:rPr>
-          <w:rFonts w:asciiTheme="majorHAnsi" w:hAnsiTheme="majorHAnsi" w:cstheme="majorHAnsi"/>
-          <w:color w:val="2D2D2D"/>
-          <w:sz w:val="18"/>
-          <w:szCs w:val="18"/>
-        </w:rPr>
-        <w:t>LitHTML</w:t>
-      </w:r>
-      <w:proofErr w:type="spellEnd"/>
-      <w:r>
-        <w:rPr>
-          <w:rFonts w:asciiTheme="majorHAnsi" w:hAnsiTheme="majorHAnsi" w:cstheme="majorHAnsi"/>
-          <w:color w:val="2D2D2D"/>
-          <w:sz w:val="18"/>
-          <w:szCs w:val="18"/>
-        </w:rPr>
-        <w:t>.</w:t>
+        <w:t>Work with designers</w:t>
+      </w:r>
+      <w:r>
+        <w:rPr>
+          <w:rFonts w:asciiTheme="majorHAnsi" w:hAnsiTheme="majorHAnsi" w:cstheme="majorHAnsi"/>
+          <w:color w:val="2D2D2D"/>
+          <w:sz w:val="18"/>
+          <w:szCs w:val="18"/>
+        </w:rPr>
+        <w:t xml:space="preserve"> and bring their designs to life in code.  Code their designs in Angular, TypeScript, SVG, HTML and CSS (Sass).</w:t>
       </w:r>
     </w:p>
     <w:p>
@@ -1255,47 +1252,7 @@
           <w:sz w:val="18"/>
           <w:szCs w:val="18"/>
         </w:rPr>
-        <w:t>Created Axure Pattern libraries for our design system.</w:t>
-      </w:r>
-    </w:p>
-    <w:p>
-      <w:pPr>
-        <w:spacing w:line="276" w:lineRule="auto"/>
-        <w:rPr>
-          <w:rFonts w:asciiTheme="majorHAnsi" w:hAnsiTheme="majorHAnsi" w:cstheme="majorHAnsi"/>
-          <w:color w:val="2D2D2D"/>
-          <w:sz w:val="18"/>
-          <w:szCs w:val="18"/>
-        </w:rPr>
-      </w:pPr>
-      <w:r>
-        <w:rPr>
-          <w:rFonts w:asciiTheme="majorHAnsi" w:hAnsiTheme="majorHAnsi" w:cstheme="majorHAnsi"/>
-          <w:color w:val="2D2D2D"/>
-          <w:sz w:val="18"/>
-          <w:szCs w:val="18"/>
-        </w:rPr>
-        <w:t xml:space="preserve">+  Wrote scripts, designed storyboards, did voiceover and created 2DS/3D animations; for teaching the </w:t>
-      </w:r>
-      <w:proofErr w:type="gramStart"/>
-      <w:r>
-        <w:rPr>
-          <w:rFonts w:asciiTheme="majorHAnsi" w:hAnsiTheme="majorHAnsi" w:cstheme="majorHAnsi"/>
-          <w:color w:val="2D2D2D"/>
-          <w:sz w:val="18"/>
-          <w:szCs w:val="18"/>
-        </w:rPr>
-        <w:t>high level</w:t>
-      </w:r>
-      <w:proofErr w:type="gramEnd"/>
-      <w:r>
-        <w:rPr>
-          <w:rFonts w:asciiTheme="majorHAnsi" w:hAnsiTheme="majorHAnsi" w:cstheme="majorHAnsi"/>
-          <w:color w:val="2D2D2D"/>
-          <w:sz w:val="18"/>
-          <w:szCs w:val="18"/>
-        </w:rPr>
-        <w:t xml:space="preserve"> management about the benefits of Design Systems.  </w:t>
+        <w:t>Design interface components in Sketch and code them as components.</w:t>
       </w:r>
     </w:p>
     <w:p>
@@ -1324,64 +1281,8 @@
           <w:sz w:val="18"/>
           <w:szCs w:val="18"/>
         </w:rPr>
-        <w:t>Trained by</w:t>
-      </w:r>
-      <w:r>
-        <w:rPr>
-          <w:rFonts w:asciiTheme="majorHAnsi" w:hAnsiTheme="majorHAnsi" w:cstheme="majorHAnsi"/>
-          <w:color w:val="2D2D2D"/>
-          <w:sz w:val="18"/>
-          <w:szCs w:val="18"/>
-        </w:rPr>
-        <w:t xml:space="preserve"> Caterpillar </w:t>
-      </w:r>
-      <w:r>
-        <w:rPr>
-          <w:rFonts w:asciiTheme="majorHAnsi" w:hAnsiTheme="majorHAnsi" w:cstheme="majorHAnsi"/>
-          <w:color w:val="2D2D2D"/>
-          <w:sz w:val="18"/>
-          <w:szCs w:val="18"/>
-        </w:rPr>
-        <w:t>in</w:t>
-      </w:r>
-      <w:r>
-        <w:rPr>
-          <w:rFonts w:asciiTheme="majorHAnsi" w:hAnsiTheme="majorHAnsi" w:cstheme="majorHAnsi"/>
-          <w:color w:val="2D2D2D"/>
-          <w:sz w:val="18"/>
-          <w:szCs w:val="18"/>
-        </w:rPr>
-        <w:t xml:space="preserve"> Lean Innovation and User Research Methods.</w:t>
-      </w:r>
-      <w:r>
-        <w:rPr>
-          <w:rFonts w:asciiTheme="majorHAnsi" w:hAnsiTheme="majorHAnsi" w:cstheme="majorHAnsi"/>
-          <w:color w:val="2D2D2D"/>
-          <w:sz w:val="18"/>
-          <w:szCs w:val="18"/>
-        </w:rPr>
-        <w:t xml:space="preserve">  Th</w:t>
-      </w:r>
-      <w:r>
-        <w:rPr>
-          <w:rFonts w:asciiTheme="majorHAnsi" w:hAnsiTheme="majorHAnsi" w:cstheme="majorHAnsi"/>
-          <w:color w:val="2D2D2D"/>
-          <w:sz w:val="18"/>
-          <w:szCs w:val="18"/>
-        </w:rPr>
-        <w:t>is training covered interview techniques, personas and user journeys.</w:t>
-      </w:r>
-    </w:p>
-    <w:p>
-      <w:pPr>
-        <w:spacing w:line="276" w:lineRule="auto"/>
-        <w:rPr>
-          <w:rFonts w:ascii="Calibri" w:hAnsi="Calibri" w:cs="Calibri"/>
-          <w:b/>
-          <w:sz w:val="20"/>
-          <w:szCs w:val="20"/>
-        </w:rPr>
-      </w:pPr>
+        <w:t>Part of a large development team that creates internal software applications for Capital One.</w:t>
+      </w:r>
     </w:p>
     <w:p>
       <w:pPr>
@@ -1394,7 +1295,10 @@
           <w:szCs w:val="20"/>
         </w:rPr>
       </w:pPr>
-      <w:r>
+    </w:p>
+    <w:p>
+      <w:pPr>
+        <w:spacing w:line="276" w:lineRule="auto"/>
         <w:rPr>
           <w:rFonts w:ascii="Calibri" w:hAnsi="Calibri" w:cs="Calibri"/>
           <w:b/>
@@ -1402,8 +1306,7 @@
           <w:sz w:val="20"/>
           <w:szCs w:val="20"/>
         </w:rPr>
-        <w:t>UX</w:t>
-      </w:r>
+      </w:pPr>
       <w:r>
         <w:rPr>
           <w:rFonts w:ascii="Calibri" w:hAnsi="Calibri" w:cs="Calibri"/>
@@ -1412,7 +1315,7 @@
           <w:sz w:val="20"/>
           <w:szCs w:val="20"/>
         </w:rPr>
-        <w:t xml:space="preserve"> De</w:t>
+        <w:t>UX/UI Developer</w:t>
       </w:r>
       <w:r>
         <w:rPr>
@@ -1422,7 +1325,7 @@
           <w:sz w:val="20"/>
           <w:szCs w:val="20"/>
         </w:rPr>
-        <w:t>signer</w:t>
+        <w:t xml:space="preserve"> (Contractor)</w:t>
       </w:r>
       <w:r>
         <w:rPr>
@@ -1432,36 +1335,6 @@
           <w:sz w:val="20"/>
           <w:szCs w:val="20"/>
         </w:rPr>
-        <w:t>/</w:t>
-      </w:r>
-      <w:r>
-        <w:rPr>
-          <w:rFonts w:ascii="Calibri" w:hAnsi="Calibri" w:cs="Calibri"/>
-          <w:b/>
-          <w:color w:val="202020"/>
-          <w:sz w:val="20"/>
-          <w:szCs w:val="20"/>
-        </w:rPr>
-        <w:t>Developer</w:t>
-      </w:r>
-      <w:r>
-        <w:rPr>
-          <w:rFonts w:ascii="Calibri" w:hAnsi="Calibri" w:cs="Calibri"/>
-          <w:b/>
-          <w:color w:val="202020"/>
-          <w:sz w:val="20"/>
-          <w:szCs w:val="20"/>
-        </w:rPr>
-        <w:t>, 3D Animator, Musician</w:t>
-      </w:r>
-      <w:r>
-        <w:rPr>
-          <w:rFonts w:ascii="Calibri" w:hAnsi="Calibri" w:cs="Calibri"/>
-          <w:b/>
-          <w:color w:val="202020"/>
-          <w:sz w:val="20"/>
-          <w:szCs w:val="20"/>
-        </w:rPr>
         <w:t xml:space="preserve"> </w:t>
       </w:r>
     </w:p>
@@ -1481,7 +1354,7 @@
           <w:sz w:val="20"/>
           <w:szCs w:val="20"/>
         </w:rPr>
-        <w:t>UX Coding</w:t>
+        <w:t>Caterpillar Inc.</w:t>
       </w:r>
     </w:p>
     <w:p>
@@ -1511,7 +1384,7 @@
           <w:sz w:val="18"/>
           <w:szCs w:val="18"/>
         </w:rPr>
-        <w:t>Mar</w:t>
+        <w:t>Sep</w:t>
       </w:r>
       <w:r>
         <w:rPr>
@@ -1551,7 +1424,7 @@
           <w:sz w:val="18"/>
           <w:szCs w:val="18"/>
         </w:rPr>
-        <w:t>Present</w:t>
+        <w:t>May 2020</w:t>
       </w:r>
       <w:r>
         <w:rPr>
@@ -1568,41 +1441,52 @@
       <w:pPr>
         <w:spacing w:line="276" w:lineRule="auto"/>
         <w:rPr>
-          <w:rFonts w:asciiTheme="majorHAnsi" w:hAnsiTheme="majorHAnsi" w:cstheme="majorHAnsi"/>
-          <w:color w:val="2D2D2D"/>
-          <w:sz w:val="18"/>
-          <w:szCs w:val="18"/>
-        </w:rPr>
-      </w:pPr>
-    </w:p>
-    <w:p>
-      <w:pPr>
-        <w:spacing w:line="276" w:lineRule="auto"/>
-        <w:rPr>
-          <w:rFonts w:asciiTheme="majorHAnsi" w:hAnsiTheme="majorHAnsi" w:cstheme="majorHAnsi"/>
-          <w:color w:val="2D2D2D"/>
-          <w:sz w:val="18"/>
-          <w:szCs w:val="18"/>
-        </w:rPr>
-      </w:pPr>
-      <w:r>
-        <w:rPr>
-          <w:rFonts w:asciiTheme="majorHAnsi" w:hAnsiTheme="majorHAnsi" w:cstheme="majorHAnsi"/>
-          <w:color w:val="2D2D2D"/>
-          <w:sz w:val="18"/>
-          <w:szCs w:val="18"/>
-        </w:rPr>
-        <w:t xml:space="preserve">+ </w:t>
-      </w:r>
-      <w:r>
-        <w:rPr>
-          <w:rFonts w:asciiTheme="majorHAnsi" w:hAnsiTheme="majorHAnsi" w:cstheme="majorHAnsi"/>
-          <w:color w:val="2D2D2D"/>
-          <w:sz w:val="18"/>
-          <w:szCs w:val="18"/>
-        </w:rPr>
-        <w:t>Teaching UX Designers to become UX Developers by using new visual representations of abstract ideas in front end development</w:t>
-      </w:r>
+          <w:rFonts w:cstheme="minorHAnsi"/>
+          <w:color w:val="3A3A3A"/>
+          <w:sz w:val="20"/>
+          <w:szCs w:val="20"/>
+        </w:rPr>
+      </w:pPr>
+    </w:p>
+    <w:p>
+      <w:pPr>
+        <w:spacing w:line="276" w:lineRule="auto"/>
+        <w:rPr>
+          <w:rFonts w:asciiTheme="majorHAnsi" w:hAnsiTheme="majorHAnsi" w:cstheme="majorHAnsi"/>
+          <w:color w:val="2D2D2D"/>
+          <w:sz w:val="18"/>
+          <w:szCs w:val="18"/>
+        </w:rPr>
+      </w:pPr>
+      <w:r>
+        <w:rPr>
+          <w:rFonts w:asciiTheme="majorHAnsi" w:hAnsiTheme="majorHAnsi" w:cstheme="majorHAnsi"/>
+          <w:color w:val="2D2D2D"/>
+          <w:sz w:val="18"/>
+          <w:szCs w:val="18"/>
+        </w:rPr>
+        <w:t xml:space="preserve">+  </w:t>
+      </w:r>
+      <w:r>
+        <w:rPr>
+          <w:rFonts w:asciiTheme="majorHAnsi" w:hAnsiTheme="majorHAnsi" w:cstheme="majorHAnsi"/>
+          <w:color w:val="2D2D2D"/>
+          <w:sz w:val="18"/>
+          <w:szCs w:val="18"/>
+        </w:rPr>
+        <w:t xml:space="preserve">Built a web component library for vehicle interfaces in the Earth moving division.  We coded these Web Components in HTML, CSS, SVG, JavaScript and </w:t>
+      </w:r>
+      <w:proofErr w:type="spellStart"/>
+      <w:r>
+        <w:rPr>
+          <w:rFonts w:asciiTheme="majorHAnsi" w:hAnsiTheme="majorHAnsi" w:cstheme="majorHAnsi"/>
+          <w:color w:val="2D2D2D"/>
+          <w:sz w:val="18"/>
+          <w:szCs w:val="18"/>
+        </w:rPr>
+        <w:t>LitHTML</w:t>
+      </w:r>
+      <w:proofErr w:type="spellEnd"/>
       <w:r>
         <w:rPr>
           <w:rFonts w:asciiTheme="majorHAnsi" w:hAnsiTheme="majorHAnsi" w:cstheme="majorHAnsi"/>
@@ -1612,73 +1496,148 @@
         </w:rPr>
         <w:t>.</w:t>
       </w:r>
-      <w:r>
-        <w:rPr>
-          <w:rFonts w:asciiTheme="majorHAnsi" w:hAnsiTheme="majorHAnsi" w:cstheme="majorHAnsi"/>
-          <w:color w:val="2D2D2D"/>
-          <w:sz w:val="18"/>
-          <w:szCs w:val="18"/>
-        </w:rPr>
-        <w:t xml:space="preserve">  What separates this teaching course from others is that we show the visual representations in 3D animation.</w:t>
-      </w:r>
-    </w:p>
-    <w:p>
-      <w:pPr>
-        <w:spacing w:line="276" w:lineRule="auto"/>
-        <w:rPr>
-          <w:rFonts w:asciiTheme="majorHAnsi" w:hAnsiTheme="majorHAnsi" w:cstheme="majorHAnsi"/>
-          <w:color w:val="2D2D2D"/>
-          <w:sz w:val="18"/>
-          <w:szCs w:val="18"/>
-        </w:rPr>
-      </w:pPr>
-      <w:r>
-        <w:rPr>
-          <w:rFonts w:asciiTheme="majorHAnsi" w:hAnsiTheme="majorHAnsi" w:cstheme="majorHAnsi"/>
-          <w:color w:val="2D2D2D"/>
-          <w:sz w:val="18"/>
-          <w:szCs w:val="18"/>
-        </w:rPr>
-        <w:t>+ Made my first classical piano album “Soulmate Sonata”.  It was released on October 4</w:t>
-      </w:r>
-      <w:r>
-        <w:rPr>
-          <w:rFonts w:asciiTheme="majorHAnsi" w:hAnsiTheme="majorHAnsi" w:cstheme="majorHAnsi"/>
-          <w:color w:val="2D2D2D"/>
-          <w:sz w:val="18"/>
-          <w:szCs w:val="18"/>
-          <w:vertAlign w:val="superscript"/>
-        </w:rPr>
-        <w:t>th</w:t>
-      </w:r>
-      <w:r>
-        <w:rPr>
-          <w:rFonts w:asciiTheme="majorHAnsi" w:hAnsiTheme="majorHAnsi" w:cstheme="majorHAnsi"/>
-          <w:color w:val="2D2D2D"/>
-          <w:sz w:val="18"/>
-          <w:szCs w:val="18"/>
-        </w:rPr>
-        <w:t xml:space="preserve">, 2019 on almost every streaming platform (Apple Music, Amazon Music, Spotify, </w:t>
-      </w:r>
-      <w:proofErr w:type="spellStart"/>
-      <w:r>
-        <w:rPr>
-          <w:rFonts w:asciiTheme="majorHAnsi" w:hAnsiTheme="majorHAnsi" w:cstheme="majorHAnsi"/>
-          <w:color w:val="2D2D2D"/>
-          <w:sz w:val="18"/>
-          <w:szCs w:val="18"/>
-        </w:rPr>
-        <w:t>etc</w:t>
-      </w:r>
-      <w:proofErr w:type="spellEnd"/>
-      <w:r>
-        <w:rPr>
-          <w:rFonts w:asciiTheme="majorHAnsi" w:hAnsiTheme="majorHAnsi" w:cstheme="majorHAnsi"/>
-          <w:color w:val="2D2D2D"/>
-          <w:sz w:val="18"/>
-          <w:szCs w:val="18"/>
-        </w:rPr>
-        <w:t>).</w:t>
+    </w:p>
+    <w:p>
+      <w:pPr>
+        <w:spacing w:line="276" w:lineRule="auto"/>
+        <w:rPr>
+          <w:rFonts w:asciiTheme="majorHAnsi" w:hAnsiTheme="majorHAnsi" w:cstheme="majorHAnsi"/>
+          <w:color w:val="2D2D2D"/>
+          <w:sz w:val="18"/>
+          <w:szCs w:val="18"/>
+        </w:rPr>
+      </w:pPr>
+      <w:r>
+        <w:rPr>
+          <w:rFonts w:asciiTheme="majorHAnsi" w:hAnsiTheme="majorHAnsi" w:cstheme="majorHAnsi"/>
+          <w:color w:val="2D2D2D"/>
+          <w:sz w:val="18"/>
+          <w:szCs w:val="18"/>
+        </w:rPr>
+        <w:t xml:space="preserve">+  </w:t>
+      </w:r>
+      <w:r>
+        <w:rPr>
+          <w:rFonts w:asciiTheme="majorHAnsi" w:hAnsiTheme="majorHAnsi" w:cstheme="majorHAnsi"/>
+          <w:color w:val="2D2D2D"/>
+          <w:sz w:val="18"/>
+          <w:szCs w:val="18"/>
+        </w:rPr>
+        <w:t>Created Axure Pattern libraries for our design system.</w:t>
+      </w:r>
+    </w:p>
+    <w:p>
+      <w:pPr>
+        <w:spacing w:line="276" w:lineRule="auto"/>
+        <w:rPr>
+          <w:rFonts w:asciiTheme="majorHAnsi" w:hAnsiTheme="majorHAnsi" w:cstheme="majorHAnsi"/>
+          <w:color w:val="2D2D2D"/>
+          <w:sz w:val="18"/>
+          <w:szCs w:val="18"/>
+        </w:rPr>
+      </w:pPr>
+      <w:r>
+        <w:rPr>
+          <w:rFonts w:asciiTheme="majorHAnsi" w:hAnsiTheme="majorHAnsi" w:cstheme="majorHAnsi"/>
+          <w:color w:val="2D2D2D"/>
+          <w:sz w:val="18"/>
+          <w:szCs w:val="18"/>
+        </w:rPr>
+        <w:t xml:space="preserve">+  Wrote scripts, designed storyboards, did voiceover and created 2DS/3D animations; for teaching the </w:t>
+      </w:r>
+      <w:proofErr w:type="gramStart"/>
+      <w:r>
+        <w:rPr>
+          <w:rFonts w:asciiTheme="majorHAnsi" w:hAnsiTheme="majorHAnsi" w:cstheme="majorHAnsi"/>
+          <w:color w:val="2D2D2D"/>
+          <w:sz w:val="18"/>
+          <w:szCs w:val="18"/>
+        </w:rPr>
+        <w:t>high level</w:t>
+      </w:r>
+      <w:proofErr w:type="gramEnd"/>
+      <w:r>
+        <w:rPr>
+          <w:rFonts w:asciiTheme="majorHAnsi" w:hAnsiTheme="majorHAnsi" w:cstheme="majorHAnsi"/>
+          <w:color w:val="2D2D2D"/>
+          <w:sz w:val="18"/>
+          <w:szCs w:val="18"/>
+        </w:rPr>
+        <w:t xml:space="preserve"> management about the benefits of Design Systems.  </w:t>
+      </w:r>
+    </w:p>
+    <w:p>
+      <w:pPr>
+        <w:spacing w:line="276" w:lineRule="auto"/>
+        <w:rPr>
+          <w:rFonts w:asciiTheme="majorHAnsi" w:hAnsiTheme="majorHAnsi" w:cstheme="majorHAnsi"/>
+          <w:color w:val="2D2D2D"/>
+          <w:sz w:val="18"/>
+          <w:szCs w:val="18"/>
+        </w:rPr>
+      </w:pPr>
+      <w:r>
+        <w:rPr>
+          <w:rFonts w:asciiTheme="majorHAnsi" w:hAnsiTheme="majorHAnsi" w:cstheme="majorHAnsi"/>
+          <w:color w:val="2D2D2D"/>
+          <w:sz w:val="18"/>
+          <w:szCs w:val="18"/>
+        </w:rPr>
+        <w:t xml:space="preserve">+  </w:t>
+      </w:r>
+      <w:r>
+        <w:rPr>
+          <w:rFonts w:asciiTheme="majorHAnsi" w:hAnsiTheme="majorHAnsi" w:cstheme="majorHAnsi"/>
+          <w:color w:val="2D2D2D"/>
+          <w:sz w:val="18"/>
+          <w:szCs w:val="18"/>
+        </w:rPr>
+        <w:t>Trained by</w:t>
+      </w:r>
+      <w:r>
+        <w:rPr>
+          <w:rFonts w:asciiTheme="majorHAnsi" w:hAnsiTheme="majorHAnsi" w:cstheme="majorHAnsi"/>
+          <w:color w:val="2D2D2D"/>
+          <w:sz w:val="18"/>
+          <w:szCs w:val="18"/>
+        </w:rPr>
+        <w:t xml:space="preserve"> Caterpillar </w:t>
+      </w:r>
+      <w:r>
+        <w:rPr>
+          <w:rFonts w:asciiTheme="majorHAnsi" w:hAnsiTheme="majorHAnsi" w:cstheme="majorHAnsi"/>
+          <w:color w:val="2D2D2D"/>
+          <w:sz w:val="18"/>
+          <w:szCs w:val="18"/>
+        </w:rPr>
+        <w:t>in</w:t>
+      </w:r>
+      <w:r>
+        <w:rPr>
+          <w:rFonts w:asciiTheme="majorHAnsi" w:hAnsiTheme="majorHAnsi" w:cstheme="majorHAnsi"/>
+          <w:color w:val="2D2D2D"/>
+          <w:sz w:val="18"/>
+          <w:szCs w:val="18"/>
+        </w:rPr>
+        <w:t xml:space="preserve"> Lean Innovation and User Research Methods.</w:t>
+      </w:r>
+      <w:r>
+        <w:rPr>
+          <w:rFonts w:asciiTheme="majorHAnsi" w:hAnsiTheme="majorHAnsi" w:cstheme="majorHAnsi"/>
+          <w:color w:val="2D2D2D"/>
+          <w:sz w:val="18"/>
+          <w:szCs w:val="18"/>
+        </w:rPr>
+        <w:t xml:space="preserve">  Th</w:t>
+      </w:r>
+      <w:r>
+        <w:rPr>
+          <w:rFonts w:asciiTheme="majorHAnsi" w:hAnsiTheme="majorHAnsi" w:cstheme="majorHAnsi"/>
+          <w:color w:val="2D2D2D"/>
+          <w:sz w:val="18"/>
+          <w:szCs w:val="18"/>
+        </w:rPr>
+        <w:t>is training covered interview techniques, personas and user journeys.</w:t>
       </w:r>
     </w:p>
     <w:p>
@@ -1744,14 +1703,6 @@
           <w:szCs w:val="20"/>
         </w:rPr>
       </w:pPr>
-      <w:r>
-        <w:rPr>
-          <w:rFonts w:cstheme="minorHAnsi"/>
-          <w:sz w:val="20"/>
-          <w:szCs w:val="20"/>
-        </w:rPr>
-        <w:t xml:space="preserve"> </w:t>
-      </w:r>
       <w:r>
         <w:rPr>
           <w:rFonts w:ascii="Cambria" w:hAnsi="Cambria" w:cstheme="minorHAnsi"/>
@@ -2721,16 +2672,6 @@
           <w:szCs w:val="18"/>
         </w:rPr>
         <w:t xml:space="preserve"> templates and coding them in HTML 5, CSS 3, and JavaScript. When sending the email marketing out I used Exact Target email marketing application.</w:t>
-      </w:r>
-      <w:r>
-        <w:rPr>
-          <w:rFonts w:asciiTheme="majorHAnsi" w:hAnsiTheme="majorHAnsi" w:cstheme="majorHAnsi"/>
-          <w:color w:val="2D2D2D"/>
-          <w:sz w:val="18"/>
-          <w:szCs w:val="18"/>
-        </w:rPr>
-        <w:br/>
-        <w:t>+ My big and last project there was working on converting sales sheets to be able to convert sales numbers to printable data sheets using templates I built in HTML 5, CSS 3, and modified variation of Twitter Bootstrap.</w:t>
       </w:r>
     </w:p>
     <w:p>
@@ -3493,7 +3434,7 @@
         <v:path o:extrusionok="f" gradientshapeok="t" o:connecttype="rect"/>
         <o:lock v:ext="edit" aspectratio="t"/>
       </v:shapetype>
-      <v:shape id="_x0000_i1029" type="#_x0000_t75" style="width:7.45pt;height:7.45pt" o:bullet="t">
+      <v:shape id="_x0000_i1028" type="#_x0000_t75" style="width:7.55pt;height:7.55pt" o:bullet="t">
         <v:imagedata r:id="rId1" o:title="Stained Glass Ball"/>
       </v:shape>
     </w:pict>

</xml_diff>

<commit_message>
Portfolio - Ver 1.5
Updated Resumes area.
</commit_message>
<xml_diff>
--- a/files/Drew-Goff-resume.docx
+++ b/files/Drew-Goff-resume.docx
@@ -504,7 +504,16 @@
                 <w:sz w:val="20"/>
                 <w:szCs w:val="20"/>
               </w:rPr>
-              <w:t>Angular 10</w:t>
+              <w:t>React</w:t>
+            </w:r>
+            <w:r>
+              <w:rPr>
+                <w:rFonts w:asciiTheme="majorHAnsi" w:hAnsiTheme="majorHAnsi" w:cstheme="majorHAnsi"/>
+                <w:bCs/>
+                <w:sz w:val="20"/>
+                <w:szCs w:val="20"/>
+              </w:rPr>
+              <w:t xml:space="preserve"> </w:t>
             </w:r>
           </w:p>
         </w:tc>
@@ -634,7 +643,7 @@
                 <w:sz w:val="20"/>
                 <w:szCs w:val="20"/>
               </w:rPr>
-              <w:t>React</w:t>
+              <w:t>Angular 10</w:t>
             </w:r>
           </w:p>
         </w:tc>
@@ -764,7 +773,7 @@
                 <w:sz w:val="20"/>
                 <w:szCs w:val="20"/>
               </w:rPr>
-              <w:t>Stencil.js</w:t>
+              <w:t>TypeScript</w:t>
             </w:r>
           </w:p>
         </w:tc>
@@ -896,7 +905,7 @@
                 <w:sz w:val="20"/>
                 <w:szCs w:val="20"/>
               </w:rPr>
-              <w:t>Tailwind (Post CSS)</w:t>
+              <w:t>Sass (Pre CSS)</w:t>
             </w:r>
           </w:p>
         </w:tc>
@@ -1026,7 +1035,7 @@
                 <w:sz w:val="20"/>
                 <w:szCs w:val="20"/>
               </w:rPr>
-              <w:t>Sass (Pre CSS)</w:t>
+              <w:t>Tailwind (Post CSS)</w:t>
             </w:r>
           </w:p>
         </w:tc>
@@ -3652,7 +3661,7 @@
         <v:path o:extrusionok="f" gradientshapeok="t" o:connecttype="rect"/>
         <o:lock v:ext="edit" aspectratio="t"/>
       </v:shapetype>
-      <v:shape id="_x0000_i1027" type="#_x0000_t75" style="width:7.75pt;height:7.75pt" o:bullet="t">
+      <v:shape id="_x0000_i1026" type="#_x0000_t75" style="width:7.35pt;height:7.35pt" o:bullet="t">
         <v:imagedata r:id="rId1" o:title="Stained Glass Ball"/>
       </v:shape>
     </w:pict>

</xml_diff>